<commit_message>
Informe - TP AeroTaxi
Subimos Informe Técnico y Manual de Usuario corregido.
</commit_message>
<xml_diff>
--- a/Informe - TP AeroTaxi.docx
+++ b/Informe - TP AeroTaxi.docx
@@ -235,15 +235,15 @@
     <w:p>
       <w:pPr>
         <w:rPr>
-          <w:sz w:val="28"/>
-          <w:szCs w:val="28"/>
+          <w:sz w:val="32"/>
+          <w:szCs w:val="32"/>
           <w:u w:val="single"/>
         </w:rPr>
       </w:pPr>
       <w:r>
         <w:rPr>
-          <w:sz w:val="28"/>
-          <w:szCs w:val="28"/>
+          <w:sz w:val="32"/>
+          <w:szCs w:val="32"/>
           <w:u w:val="single"/>
         </w:rPr>
         <w:t>Funcionamiento del Sistema:</w:t>
@@ -286,7 +286,23 @@
           <w:sz w:val="28"/>
           <w:szCs w:val="28"/>
         </w:rPr>
-        <w:t>Los pasajeros y los tickets persisten en JSON.</w:t>
+        <w:t xml:space="preserve">Los pasajeros y los </w:t>
+      </w:r>
+      <w:proofErr w:type="gramStart"/>
+      <w:r>
+        <w:rPr>
+          <w:sz w:val="28"/>
+          <w:szCs w:val="28"/>
+        </w:rPr>
+        <w:t>tickets</w:t>
+      </w:r>
+      <w:proofErr w:type="gramEnd"/>
+      <w:r>
+        <w:rPr>
+          <w:sz w:val="28"/>
+          <w:szCs w:val="28"/>
+        </w:rPr>
+        <w:t xml:space="preserve"> persisten en JSON.</w:t>
       </w:r>
     </w:p>
     <w:p>
@@ -312,15 +328,15 @@
     <w:p>
       <w:pPr>
         <w:rPr>
-          <w:sz w:val="28"/>
-          <w:szCs w:val="28"/>
+          <w:sz w:val="32"/>
+          <w:szCs w:val="32"/>
           <w:u w:val="single"/>
         </w:rPr>
       </w:pPr>
       <w:r>
         <w:rPr>
-          <w:sz w:val="28"/>
-          <w:szCs w:val="28"/>
+          <w:sz w:val="32"/>
+          <w:szCs w:val="32"/>
           <w:u w:val="single"/>
         </w:rPr>
         <w:t>Decisiones tomadas para el diseño:</w:t>
@@ -389,15 +405,15 @@
     <w:p>
       <w:pPr>
         <w:rPr>
-          <w:sz w:val="28"/>
-          <w:szCs w:val="28"/>
+          <w:sz w:val="32"/>
+          <w:szCs w:val="32"/>
           <w:u w:val="single"/>
         </w:rPr>
       </w:pPr>
       <w:r>
         <w:rPr>
-          <w:sz w:val="28"/>
-          <w:szCs w:val="28"/>
+          <w:sz w:val="32"/>
+          <w:szCs w:val="32"/>
           <w:u w:val="single"/>
         </w:rPr>
         <w:t>Clases utilizadas y sus relaciones:</w:t>
@@ -580,12 +596,44 @@
           <w:szCs w:val="28"/>
         </w:rPr>
       </w:pPr>
-      <w:r>
-        <w:rPr>
-          <w:sz w:val="28"/>
-          <w:szCs w:val="28"/>
-        </w:rPr>
-        <w:t>Person: es la carpeta que contiene la Clase abstracta Person y la Clase Passenger. Person contiene atributos comunes de personas y Passenger, extiende de Person.</w:t>
+      <w:proofErr w:type="gramStart"/>
+      <w:r>
+        <w:rPr>
+          <w:sz w:val="28"/>
+          <w:szCs w:val="28"/>
+        </w:rPr>
+        <w:t>Ticket</w:t>
+      </w:r>
+      <w:proofErr w:type="gramEnd"/>
+      <w:r>
+        <w:rPr>
+          <w:sz w:val="28"/>
+          <w:szCs w:val="28"/>
+        </w:rPr>
+        <w:t>: es la carpeta que contiene las Clases Fechas y Ticket. La Clase Fechas tiene la particularidad de utilizar la librería de Calendar</w:t>
+      </w:r>
+      <w:r>
+        <w:rPr>
+          <w:sz w:val="28"/>
+          <w:szCs w:val="28"/>
+        </w:rPr>
+        <w:t xml:space="preserve">. La Clase </w:t>
+      </w:r>
+      <w:proofErr w:type="gramStart"/>
+      <w:r>
+        <w:rPr>
+          <w:sz w:val="28"/>
+          <w:szCs w:val="28"/>
+        </w:rPr>
+        <w:t>Ticket</w:t>
+      </w:r>
+      <w:proofErr w:type="gramEnd"/>
+      <w:r>
+        <w:rPr>
+          <w:sz w:val="28"/>
+          <w:szCs w:val="28"/>
+        </w:rPr>
+        <w:t>, se relaciona con la mayoría de las Clases del sistema, Crud, File.FileManagment, FolderPlane.Gestion, FolderPlane.Plane, Menu.Menu, Passenger.Passenger y Travel.Distance.</w:t>
       </w:r>
     </w:p>
     <w:p>
@@ -605,14 +653,23 @@
           <w:sz w:val="28"/>
           <w:szCs w:val="28"/>
         </w:rPr>
-        <w:t>Ticket: es la carpeta que contiene las Clases Fechas y Ticket. La Clase Fechas tiene la particularidad de utilizar la librería de Calendar</w:t>
-      </w:r>
-      <w:r>
-        <w:rPr>
-          <w:sz w:val="28"/>
-          <w:szCs w:val="28"/>
-        </w:rPr>
-        <w:t>. La Clase Ticket, se relaciona con la mayoría de las Clases del sistema, Crud, File.FileManagment, FolderPlane.Gestion, FolderPlane.Plane, Menu.Menu, Passenger.Passenger y Travel.Distance.</w:t>
+        <w:t xml:space="preserve">Travel: es la carpeta que contiene la Clase Enum Distances y la Clase Travel. La Clase Travel se relaciona con FolderPlane.Plane, Person.Person y </w:t>
+      </w:r>
+      <w:proofErr w:type="gramStart"/>
+      <w:r>
+        <w:rPr>
+          <w:sz w:val="28"/>
+          <w:szCs w:val="28"/>
+        </w:rPr>
+        <w:t>Ticket</w:t>
+      </w:r>
+      <w:proofErr w:type="gramEnd"/>
+      <w:r>
+        <w:rPr>
+          <w:sz w:val="28"/>
+          <w:szCs w:val="28"/>
+        </w:rPr>
+        <w:t>.Ticket.</w:t>
       </w:r>
     </w:p>
     <w:p>
@@ -632,55 +689,21 @@
           <w:sz w:val="28"/>
           <w:szCs w:val="28"/>
         </w:rPr>
-        <w:t xml:space="preserve">Travel: es la carpeta que contiene la Clase Enum Distances y la Clase Travel. La Clase Travel se relaciona con </w:t>
-      </w:r>
-      <w:r>
-        <w:rPr>
-          <w:sz w:val="28"/>
-          <w:szCs w:val="28"/>
-        </w:rPr>
-        <w:t>FolderPlane.Plane</w:t>
-      </w:r>
-      <w:r>
-        <w:rPr>
-          <w:sz w:val="28"/>
-          <w:szCs w:val="28"/>
-        </w:rPr>
-        <w:t>, Person.Person y Ticket.Ticket.</w:t>
-      </w:r>
-    </w:p>
-    <w:p>
-      <w:pPr>
-        <w:pStyle w:val="Prrafodelista"/>
-        <w:numPr>
-          <w:ilvl w:val="0"/>
-          <w:numId w:val="4"/>
-        </w:numPr>
-        <w:rPr>
-          <w:sz w:val="28"/>
-          <w:szCs w:val="28"/>
-        </w:rPr>
-      </w:pPr>
-      <w:r>
-        <w:rPr>
-          <w:sz w:val="28"/>
-          <w:szCs w:val="28"/>
-        </w:rPr>
         <w:t>Main: es la Clase principal que llama al Menú para ejecutar al programa.</w:t>
       </w:r>
     </w:p>
     <w:p>
       <w:pPr>
         <w:rPr>
-          <w:sz w:val="28"/>
-          <w:szCs w:val="28"/>
+          <w:sz w:val="32"/>
+          <w:szCs w:val="32"/>
           <w:u w:val="single"/>
         </w:rPr>
       </w:pPr>
       <w:r>
         <w:rPr>
-          <w:sz w:val="28"/>
-          <w:szCs w:val="28"/>
+          <w:sz w:val="32"/>
+          <w:szCs w:val="32"/>
           <w:u w:val="single"/>
         </w:rPr>
         <w:t>Diario de trabajo:</w:t>
@@ -760,17 +783,33 @@
     </w:p>
     <w:p>
       <w:pPr>
+        <w:rPr>
+          <w:sz w:val="28"/>
+          <w:szCs w:val="28"/>
+        </w:rPr>
+      </w:pPr>
+    </w:p>
+    <w:p>
+      <w:pPr>
+        <w:rPr>
+          <w:sz w:val="28"/>
+          <w:szCs w:val="28"/>
+        </w:rPr>
+      </w:pPr>
+    </w:p>
+    <w:p>
+      <w:pPr>
         <w:jc w:val="center"/>
         <w:rPr>
-          <w:sz w:val="36"/>
-          <w:szCs w:val="36"/>
+          <w:sz w:val="48"/>
+          <w:szCs w:val="48"/>
           <w:u w:val="single"/>
         </w:rPr>
       </w:pPr>
       <w:r>
         <w:rPr>
-          <w:sz w:val="36"/>
-          <w:szCs w:val="36"/>
+          <w:sz w:val="48"/>
+          <w:szCs w:val="48"/>
           <w:u w:val="single"/>
         </w:rPr>
         <w:lastRenderedPageBreak/>
@@ -780,16 +819,427 @@
     <w:p>
       <w:pPr>
         <w:rPr>
-          <w:sz w:val="28"/>
-          <w:szCs w:val="28"/>
-        </w:rPr>
-      </w:pPr>
-      <w:r>
-        <w:rPr>
-          <w:sz w:val="28"/>
-          <w:szCs w:val="28"/>
-        </w:rPr>
-        <w:t>Pantalla inicial. Encontraremos un menú inicial para acceder a la adquisición de un ticket para efectuar n</w:t>
+          <w:sz w:val="32"/>
+          <w:szCs w:val="32"/>
+          <w:u w:val="single"/>
+        </w:rPr>
+      </w:pPr>
+    </w:p>
+    <w:p>
+      <w:pPr>
+        <w:rPr>
+          <w:sz w:val="32"/>
+          <w:szCs w:val="32"/>
+          <w:u w:val="single"/>
+        </w:rPr>
+      </w:pPr>
+    </w:p>
+    <w:p>
+      <w:pPr>
+        <w:rPr>
+          <w:sz w:val="36"/>
+          <w:szCs w:val="36"/>
+          <w:u w:val="single"/>
+        </w:rPr>
+      </w:pPr>
+      <w:r>
+        <w:rPr>
+          <w:sz w:val="36"/>
+          <w:szCs w:val="36"/>
+          <w:u w:val="single"/>
+        </w:rPr>
+        <w:t>Índice:</w:t>
+      </w:r>
+    </w:p>
+    <w:p>
+      <w:pPr>
+        <w:jc w:val="right"/>
+        <w:rPr>
+          <w:i/>
+          <w:iCs/>
+        </w:rPr>
+      </w:pPr>
+      <w:proofErr w:type="spellStart"/>
+      <w:r>
+        <w:rPr>
+          <w:i/>
+          <w:iCs/>
+        </w:rPr>
+        <w:t>Pag.</w:t>
+      </w:r>
+      <w:proofErr w:type="spellEnd"/>
+    </w:p>
+    <w:p>
+      <w:pPr>
+        <w:jc w:val="right"/>
+        <w:rPr>
+          <w:sz w:val="36"/>
+          <w:szCs w:val="36"/>
+        </w:rPr>
+      </w:pPr>
+      <w:r>
+        <w:rPr>
+          <w:sz w:val="36"/>
+          <w:szCs w:val="36"/>
+        </w:rPr>
+        <w:t>Pantalla Inicial</w:t>
+      </w:r>
+      <w:r>
+        <w:rPr>
+          <w:sz w:val="36"/>
+          <w:szCs w:val="36"/>
+        </w:rPr>
+        <w:t xml:space="preserve"> </w:t>
+      </w:r>
+      <w:r>
+        <w:rPr>
+          <w:sz w:val="36"/>
+          <w:szCs w:val="36"/>
+        </w:rPr>
+        <w:t>………………………………………………………………...5</w:t>
+      </w:r>
+    </w:p>
+    <w:p>
+      <w:pPr>
+        <w:jc w:val="right"/>
+        <w:rPr>
+          <w:sz w:val="36"/>
+          <w:szCs w:val="36"/>
+        </w:rPr>
+      </w:pPr>
+      <w:r>
+        <w:rPr>
+          <w:sz w:val="36"/>
+          <w:szCs w:val="36"/>
+        </w:rPr>
+        <w:t>Selección de destino Viaje</w:t>
+      </w:r>
+      <w:r>
+        <w:rPr>
+          <w:sz w:val="36"/>
+          <w:szCs w:val="36"/>
+        </w:rPr>
+        <w:t xml:space="preserve"> </w:t>
+      </w:r>
+      <w:r>
+        <w:rPr>
+          <w:sz w:val="36"/>
+          <w:szCs w:val="36"/>
+        </w:rPr>
+        <w:t>…………………………………………</w:t>
+      </w:r>
+      <w:proofErr w:type="gramStart"/>
+      <w:r>
+        <w:rPr>
+          <w:sz w:val="36"/>
+          <w:szCs w:val="36"/>
+        </w:rPr>
+        <w:t>…….</w:t>
+      </w:r>
+      <w:proofErr w:type="gramEnd"/>
+      <w:r>
+        <w:rPr>
+          <w:sz w:val="36"/>
+          <w:szCs w:val="36"/>
+        </w:rPr>
+        <w:t>.</w:t>
+      </w:r>
+      <w:r>
+        <w:rPr>
+          <w:sz w:val="36"/>
+          <w:szCs w:val="36"/>
+        </w:rPr>
+        <w:t>5</w:t>
+      </w:r>
+    </w:p>
+    <w:p>
+      <w:pPr>
+        <w:jc w:val="right"/>
+        <w:rPr>
+          <w:sz w:val="36"/>
+          <w:szCs w:val="36"/>
+        </w:rPr>
+      </w:pPr>
+      <w:r>
+        <w:rPr>
+          <w:sz w:val="36"/>
+          <w:szCs w:val="36"/>
+        </w:rPr>
+        <w:t>Selección de fecha de viaje</w:t>
+      </w:r>
+      <w:r>
+        <w:rPr>
+          <w:sz w:val="36"/>
+          <w:szCs w:val="36"/>
+        </w:rPr>
+        <w:t xml:space="preserve"> </w:t>
+      </w:r>
+      <w:r>
+        <w:rPr>
+          <w:sz w:val="36"/>
+          <w:szCs w:val="36"/>
+        </w:rPr>
+        <w:t>……………………………………………...</w:t>
+      </w:r>
+      <w:r>
+        <w:rPr>
+          <w:sz w:val="36"/>
+          <w:szCs w:val="36"/>
+        </w:rPr>
+        <w:t>5</w:t>
+      </w:r>
+    </w:p>
+    <w:p>
+      <w:pPr>
+        <w:jc w:val="right"/>
+        <w:rPr>
+          <w:sz w:val="36"/>
+          <w:szCs w:val="36"/>
+        </w:rPr>
+      </w:pPr>
+      <w:r>
+        <w:rPr>
+          <w:sz w:val="36"/>
+          <w:szCs w:val="36"/>
+        </w:rPr>
+        <w:t>Selección de aeronaves disponibles</w:t>
+      </w:r>
+      <w:r>
+        <w:rPr>
+          <w:sz w:val="36"/>
+          <w:szCs w:val="36"/>
+        </w:rPr>
+        <w:t xml:space="preserve"> ………………………………...6</w:t>
+      </w:r>
+    </w:p>
+    <w:p>
+      <w:pPr>
+        <w:jc w:val="right"/>
+        <w:rPr>
+          <w:sz w:val="36"/>
+          <w:szCs w:val="36"/>
+        </w:rPr>
+      </w:pPr>
+      <w:r>
+        <w:rPr>
+          <w:sz w:val="36"/>
+          <w:szCs w:val="36"/>
+        </w:rPr>
+        <w:t>Emisión de Ticket</w:t>
+      </w:r>
+      <w:r>
+        <w:rPr>
+          <w:sz w:val="36"/>
+          <w:szCs w:val="36"/>
+        </w:rPr>
+        <w:t xml:space="preserve"> ………………………………………………………</w:t>
+      </w:r>
+      <w:proofErr w:type="gramStart"/>
+      <w:r>
+        <w:rPr>
+          <w:sz w:val="36"/>
+          <w:szCs w:val="36"/>
+        </w:rPr>
+        <w:t>…….</w:t>
+      </w:r>
+      <w:proofErr w:type="gramEnd"/>
+      <w:r>
+        <w:rPr>
+          <w:sz w:val="36"/>
+          <w:szCs w:val="36"/>
+        </w:rPr>
+        <w:t>.6</w:t>
+      </w:r>
+    </w:p>
+    <w:p>
+      <w:pPr>
+        <w:jc w:val="right"/>
+        <w:rPr>
+          <w:sz w:val="36"/>
+          <w:szCs w:val="36"/>
+        </w:rPr>
+      </w:pPr>
+      <w:r>
+        <w:rPr>
+          <w:sz w:val="36"/>
+          <w:szCs w:val="36"/>
+        </w:rPr>
+        <w:t>Gestión de pasajeros</w:t>
+      </w:r>
+      <w:r>
+        <w:rPr>
+          <w:sz w:val="36"/>
+          <w:szCs w:val="36"/>
+        </w:rPr>
+        <w:t xml:space="preserve"> …………………………………………………</w:t>
+      </w:r>
+      <w:proofErr w:type="gramStart"/>
+      <w:r>
+        <w:rPr>
+          <w:sz w:val="36"/>
+          <w:szCs w:val="36"/>
+        </w:rPr>
+        <w:t>…….</w:t>
+      </w:r>
+      <w:proofErr w:type="gramEnd"/>
+      <w:r>
+        <w:rPr>
+          <w:sz w:val="36"/>
+          <w:szCs w:val="36"/>
+        </w:rPr>
+        <w:t>.6</w:t>
+      </w:r>
+    </w:p>
+    <w:p>
+      <w:pPr>
+        <w:jc w:val="right"/>
+        <w:rPr>
+          <w:sz w:val="36"/>
+          <w:szCs w:val="36"/>
+        </w:rPr>
+      </w:pPr>
+      <w:r>
+        <w:rPr>
+          <w:sz w:val="36"/>
+          <w:szCs w:val="36"/>
+        </w:rPr>
+        <w:t>Gestión de Ticket</w:t>
+      </w:r>
+      <w:r>
+        <w:rPr>
+          <w:sz w:val="36"/>
+          <w:szCs w:val="36"/>
+        </w:rPr>
+        <w:t xml:space="preserve"> ………………………………………………………</w:t>
+      </w:r>
+      <w:proofErr w:type="gramStart"/>
+      <w:r>
+        <w:rPr>
+          <w:sz w:val="36"/>
+          <w:szCs w:val="36"/>
+        </w:rPr>
+        <w:t>…….</w:t>
+      </w:r>
+      <w:proofErr w:type="gramEnd"/>
+      <w:r>
+        <w:rPr>
+          <w:sz w:val="36"/>
+          <w:szCs w:val="36"/>
+        </w:rPr>
+        <w:t>.6</w:t>
+      </w:r>
+    </w:p>
+    <w:p>
+      <w:pPr>
+        <w:rPr>
+          <w:sz w:val="28"/>
+          <w:szCs w:val="28"/>
+        </w:rPr>
+      </w:pPr>
+    </w:p>
+    <w:p>
+      <w:pPr>
+        <w:rPr>
+          <w:sz w:val="28"/>
+          <w:szCs w:val="28"/>
+        </w:rPr>
+      </w:pPr>
+    </w:p>
+    <w:p>
+      <w:pPr>
+        <w:rPr>
+          <w:sz w:val="28"/>
+          <w:szCs w:val="28"/>
+        </w:rPr>
+      </w:pPr>
+    </w:p>
+    <w:p>
+      <w:pPr>
+        <w:rPr>
+          <w:sz w:val="28"/>
+          <w:szCs w:val="28"/>
+        </w:rPr>
+      </w:pPr>
+    </w:p>
+    <w:p>
+      <w:pPr>
+        <w:rPr>
+          <w:sz w:val="28"/>
+          <w:szCs w:val="28"/>
+        </w:rPr>
+      </w:pPr>
+    </w:p>
+    <w:p>
+      <w:pPr>
+        <w:rPr>
+          <w:sz w:val="28"/>
+          <w:szCs w:val="28"/>
+        </w:rPr>
+      </w:pPr>
+    </w:p>
+    <w:p>
+      <w:pPr>
+        <w:rPr>
+          <w:sz w:val="28"/>
+          <w:szCs w:val="28"/>
+        </w:rPr>
+      </w:pPr>
+    </w:p>
+    <w:p>
+      <w:pPr>
+        <w:rPr>
+          <w:sz w:val="28"/>
+          <w:szCs w:val="28"/>
+        </w:rPr>
+      </w:pPr>
+    </w:p>
+    <w:p>
+      <w:pPr>
+        <w:rPr>
+          <w:sz w:val="28"/>
+          <w:szCs w:val="28"/>
+        </w:rPr>
+      </w:pPr>
+    </w:p>
+    <w:p>
+      <w:pPr>
+        <w:rPr>
+          <w:sz w:val="28"/>
+          <w:szCs w:val="28"/>
+        </w:rPr>
+      </w:pPr>
+      <w:r>
+        <w:rPr>
+          <w:sz w:val="28"/>
+          <w:szCs w:val="28"/>
+        </w:rPr>
+        <w:lastRenderedPageBreak/>
+        <w:t xml:space="preserve">Pantalla inicial. Encontraremos un menú inicial para acceder a la adquisición de un </w:t>
+      </w:r>
+      <w:proofErr w:type="gramStart"/>
+      <w:r>
+        <w:rPr>
+          <w:sz w:val="28"/>
+          <w:szCs w:val="28"/>
+        </w:rPr>
+        <w:t>t</w:t>
+      </w:r>
+      <w:bookmarkStart w:id="0" w:name="_GoBack"/>
+      <w:bookmarkEnd w:id="0"/>
+      <w:r>
+        <w:rPr>
+          <w:sz w:val="28"/>
+          <w:szCs w:val="28"/>
+        </w:rPr>
+        <w:t>icket</w:t>
+      </w:r>
+      <w:proofErr w:type="gramEnd"/>
+      <w:r>
+        <w:rPr>
+          <w:sz w:val="28"/>
+          <w:szCs w:val="28"/>
+        </w:rPr>
+        <w:t xml:space="preserve"> para efectuar n</w:t>
       </w:r>
       <w:r>
         <w:rPr>
@@ -965,7 +1415,21 @@
           <w:sz w:val="28"/>
           <w:szCs w:val="28"/>
         </w:rPr>
-        <w:t xml:space="preserve"> la primer opción,</w:t>
+        <w:t xml:space="preserve"> la </w:t>
+      </w:r>
+      <w:r>
+        <w:rPr>
+          <w:sz w:val="28"/>
+          <w:szCs w:val="28"/>
+        </w:rPr>
+        <w:t>primera opción</w:t>
+      </w:r>
+      <w:r>
+        <w:rPr>
+          <w:sz w:val="28"/>
+          <w:szCs w:val="28"/>
+        </w:rPr>
+        <w:t>,</w:t>
       </w:r>
       <w:r>
         <w:rPr>
@@ -1104,14 +1568,7 @@
           <w:sz w:val="28"/>
           <w:szCs w:val="28"/>
         </w:rPr>
-        <w:t>Una vez seleccionado nuestro destino, debemos seleccionar la fecha de nuestro interés</w:t>
-      </w:r>
-      <w:r>
-        <w:rPr>
-          <w:sz w:val="28"/>
-          <w:szCs w:val="28"/>
-        </w:rPr>
-        <w:t xml:space="preserve"> y la cantidad de acompañantes.</w:t>
+        <w:t>Una vez seleccionado nuestro destino, debemos seleccionar la fecha de nuestro interés y la cantidad de acompañantes.</w:t>
       </w:r>
     </w:p>
     <w:p>
@@ -1306,7 +1763,23 @@
           <w:sz w:val="28"/>
           <w:szCs w:val="28"/>
         </w:rPr>
-        <w:t>Nos detalla el precio parcial del servicio que seleccionamos y el total. Una vez que nos informa esto, debemos vincular el ticket con el DNI del usuario y aceptar la compra si estamos de acuerdo.</w:t>
+        <w:t xml:space="preserve">Nos detalla el precio parcial del servicio que seleccionamos y el total. Una vez que nos informa esto, debemos vincular el </w:t>
+      </w:r>
+      <w:proofErr w:type="gramStart"/>
+      <w:r>
+        <w:rPr>
+          <w:sz w:val="28"/>
+          <w:szCs w:val="28"/>
+        </w:rPr>
+        <w:t>ticket</w:t>
+      </w:r>
+      <w:proofErr w:type="gramEnd"/>
+      <w:r>
+        <w:rPr>
+          <w:sz w:val="28"/>
+          <w:szCs w:val="28"/>
+        </w:rPr>
+        <w:t xml:space="preserve"> con el DNI del usuario y aceptar la compra si estamos de acuerdo.</w:t>
       </w:r>
     </w:p>
     <w:p>
@@ -1391,26 +1864,88 @@
           <w:szCs w:val="28"/>
         </w:rPr>
       </w:pPr>
-    </w:p>
-    <w:p>
-      <w:pPr>
-        <w:rPr>
-          <w:sz w:val="28"/>
-          <w:szCs w:val="28"/>
-        </w:rPr>
-      </w:pPr>
-      <w:r>
-        <w:rPr>
-          <w:sz w:val="28"/>
-          <w:szCs w:val="28"/>
-        </w:rPr>
-        <w:t>En la tercera opción, Gestión de Ticket,</w:t>
-      </w:r>
-      <w:bookmarkStart w:id="0" w:name="_GoBack"/>
-      <w:bookmarkEnd w:id="0"/>
+      <w:r>
+        <w:rPr>
+          <w:sz w:val="28"/>
+          <w:szCs w:val="28"/>
+        </w:rPr>
+        <w:t xml:space="preserve">En la tercera opción, Gestión de </w:t>
+      </w:r>
+      <w:proofErr w:type="gramStart"/>
+      <w:r>
+        <w:rPr>
+          <w:sz w:val="28"/>
+          <w:szCs w:val="28"/>
+        </w:rPr>
+        <w:t>Ticket</w:t>
+      </w:r>
+      <w:proofErr w:type="gramEnd"/>
+      <w:r>
+        <w:rPr>
+          <w:sz w:val="28"/>
+          <w:szCs w:val="28"/>
+        </w:rPr>
+        <w:t>,</w:t>
+      </w:r>
+      <w:r>
+        <w:rPr>
+          <w:sz w:val="28"/>
+          <w:szCs w:val="28"/>
+        </w:rPr>
+        <w:t xml:space="preserve"> tendremos las opciones de mostrar los tickets adquiridos o eliminarlos.</w:t>
+      </w:r>
+    </w:p>
+    <w:p>
+      <w:pPr>
+        <w:jc w:val="center"/>
+        <w:rPr>
+          <w:sz w:val="28"/>
+          <w:szCs w:val="28"/>
+        </w:rPr>
+      </w:pPr>
+      <w:r>
+        <w:rPr>
+          <w:noProof/>
+        </w:rPr>
+        <w:drawing>
+          <wp:inline distT="0" distB="0" distL="0" distR="0" wp14:anchorId="4BB49CF4" wp14:editId="7CAF8B07">
+            <wp:extent cx="1698172" cy="904633"/>
+            <wp:effectExtent l="0" t="0" r="0" b="0"/>
+            <wp:docPr id="9" name="Imagen 9"/>
+            <wp:cNvGraphicFramePr>
+              <a:graphicFrameLocks xmlns:a="http://schemas.openxmlformats.org/drawingml/2006/main" noChangeAspect="1"/>
+            </wp:cNvGraphicFramePr>
+            <a:graphic xmlns:a="http://schemas.openxmlformats.org/drawingml/2006/main">
+              <a:graphicData uri="http://schemas.openxmlformats.org/drawingml/2006/picture">
+                <pic:pic xmlns:pic="http://schemas.openxmlformats.org/drawingml/2006/picture">
+                  <pic:nvPicPr>
+                    <pic:cNvPr id="1" name=""/>
+                    <pic:cNvPicPr/>
+                  </pic:nvPicPr>
+                  <pic:blipFill>
+                    <a:blip r:embed="rId14"/>
+                    <a:stretch>
+                      <a:fillRect/>
+                    </a:stretch>
+                  </pic:blipFill>
+                  <pic:spPr>
+                    <a:xfrm>
+                      <a:off x="0" y="0"/>
+                      <a:ext cx="1746240" cy="930239"/>
+                    </a:xfrm>
+                    <a:prstGeom prst="rect">
+                      <a:avLst/>
+                    </a:prstGeom>
+                  </pic:spPr>
+                </pic:pic>
+              </a:graphicData>
+            </a:graphic>
+          </wp:inline>
+        </w:drawing>
+      </w:r>
     </w:p>
     <w:sectPr>
-      <w:footerReference w:type="default" r:id="rId14"/>
+      <w:footerReference w:type="default" r:id="rId15"/>
       <w:pgSz w:w="12240" w:h="15840"/>
       <w:pgMar w:top="1417" w:right="1701" w:bottom="1417" w:left="1701" w:header="708" w:footer="708" w:gutter="0"/>
       <w:cols w:space="708"/>
@@ -1455,6 +1990,7 @@
         <w:docPartUnique/>
       </w:docPartObj>
     </w:sdtPr>
+    <w:sdtEndPr/>
     <w:sdtContent>
       <w:p>
         <w:pPr>
@@ -2934,7 +3470,7 @@
 </file>
 
 <file path=customXml/itemProps1.xml><?xml version="1.0" encoding="utf-8"?>
-<ds:datastoreItem xmlns:ds="http://schemas.openxmlformats.org/officeDocument/2006/customXml" ds:itemID="{0458AC58-AFA0-4F9C-A913-75BA3C237203}">
+<ds:datastoreItem xmlns:ds="http://schemas.openxmlformats.org/officeDocument/2006/customXml" ds:itemID="{369DA119-E4E1-45A1-BF29-4FA9568CFE0E}">
   <ds:schemaRefs>
     <ds:schemaRef ds:uri="http://schemas.openxmlformats.org/officeDocument/2006/bibliography"/>
   </ds:schemaRefs>

</xml_diff>